<commit_message>
Subo los extendidos arreglados
</commit_message>
<xml_diff>
--- a/Actividades/Taller02011/Nomenclatura de cables.docx
+++ b/Actividades/Taller02011/Nomenclatura de cables.docx
@@ -150,7 +150,10 @@
             </w:r>
             <w:proofErr w:type="spellEnd"/>
             <w:r>
-              <w:t xml:space="preserve"> de primer nivel</w:t>
+              <w:t xml:space="preserve"> </w:t>
+            </w:r>
+            <w:r>
+              <w:t>entre pisos</w:t>
             </w:r>
           </w:p>
         </w:tc>
@@ -164,13 +167,14 @@
               <w:jc w:val="center"/>
             </w:pPr>
             <w:r>
-              <w:t>Blanco</w:t>
+              <w:t>Gris</w:t>
             </w:r>
           </w:p>
         </w:tc>
         <w:tc>
           <w:tcPr>
             <w:tcW w:w="992" w:type="dxa"/>
+            <w:shd w:val="clear" w:color="auto" w:fill="AEAAAA" w:themeFill="background2" w:themeFillShade="BF"/>
           </w:tcPr>
           <w:p/>
         </w:tc>
@@ -180,7 +184,7 @@
           </w:tcPr>
           <w:p>
             <w:r>
-              <w:t>Este cable será utilizado para interconectar el Router principal de la planta baja de la empresa con el Switch principal que se encuentra en el primer piso</w:t>
+              <w:t>Este cable será utilizado para interconectar el Switch principal que se encuentra en el primer piso de la empresa con el Router principal de planta baja</w:t>
             </w:r>
           </w:p>
         </w:tc>
@@ -195,13 +199,8 @@
             <w:pPr>
               <w:jc w:val="center"/>
             </w:pPr>
-            <w:proofErr w:type="spellStart"/>
-            <w:r>
-              <w:t>Backbone</w:t>
-            </w:r>
-            <w:proofErr w:type="spellEnd"/>
-            <w:r>
-              <w:t xml:space="preserve"> de segundo nivel</w:t>
+            <w:r>
+              <w:t>Conexión entre conmutadores</w:t>
             </w:r>
           </w:p>
         </w:tc>
@@ -215,14 +214,14 @@
               <w:jc w:val="center"/>
             </w:pPr>
             <w:r>
-              <w:t>Gris</w:t>
+              <w:t>Rojo</w:t>
             </w:r>
           </w:p>
         </w:tc>
         <w:tc>
           <w:tcPr>
             <w:tcW w:w="992" w:type="dxa"/>
-            <w:shd w:val="clear" w:color="auto" w:fill="AEAAAA" w:themeFill="background2" w:themeFillShade="BF"/>
+            <w:shd w:val="clear" w:color="auto" w:fill="FF0000"/>
           </w:tcPr>
           <w:p/>
         </w:tc>
@@ -232,7 +231,10 @@
           </w:tcPr>
           <w:p>
             <w:r>
-              <w:t>Este cable será utilizado para interconectar el Switch principal que se encuentra en el primer piso de la empresa con el Router principal de planta baja</w:t>
+              <w:t xml:space="preserve">Este cable será utilizado para </w:t>
+            </w:r>
+            <w:r>
+              <w:t xml:space="preserve">interconectar las rosetas conectadas a los Switch/Router </w:t>
             </w:r>
           </w:p>
         </w:tc>
@@ -247,13 +249,8 @@
             <w:pPr>
               <w:jc w:val="center"/>
             </w:pPr>
-            <w:proofErr w:type="spellStart"/>
-            <w:r>
-              <w:t>Backbone</w:t>
-            </w:r>
-            <w:proofErr w:type="spellEnd"/>
-            <w:r>
-              <w:t xml:space="preserve"> entre edificios</w:t>
+            <w:r>
+              <w:t>Conexión de Access Point</w:t>
             </w:r>
           </w:p>
         </w:tc>
@@ -267,14 +264,14 @@
               <w:jc w:val="center"/>
             </w:pPr>
             <w:r>
-              <w:t>Marrón</w:t>
+              <w:t>Blanco</w:t>
             </w:r>
           </w:p>
         </w:tc>
         <w:tc>
           <w:tcPr>
             <w:tcW w:w="992" w:type="dxa"/>
-            <w:shd w:val="clear" w:color="auto" w:fill="833C0B" w:themeFill="accent2" w:themeFillShade="80"/>
+            <w:shd w:val="clear" w:color="auto" w:fill="FFFFFF" w:themeFill="background1"/>
           </w:tcPr>
           <w:p/>
         </w:tc>
@@ -284,7 +281,19 @@
           </w:tcPr>
           <w:p>
             <w:r>
-              <w:t>Este cable será utilizado para interconectar el edificio central de la empresa con las distintas sucursales de los clientes</w:t>
+              <w:t xml:space="preserve">Este cable será utilizado para conectar las rosetas </w:t>
+            </w:r>
+            <w:r>
+              <w:t>conectadas a</w:t>
+            </w:r>
+            <w:r>
+              <w:t xml:space="preserve"> los Access point hasta la</w:t>
+            </w:r>
+            <w:r>
+              <w:t xml:space="preserve"> roseta de salida a la</w:t>
+            </w:r>
+            <w:r>
+              <w:t xml:space="preserve"> Patchera</w:t>
             </w:r>
           </w:p>
         </w:tc>
@@ -303,6 +312,14 @@
               <w:t>Cámaras de seguridad</w:t>
             </w:r>
           </w:p>
+          <w:p>
+            <w:pPr>
+              <w:jc w:val="center"/>
+            </w:pPr>
+            <w:r>
+              <w:t>3º ENTREGA</w:t>
+            </w:r>
+          </w:p>
         </w:tc>
         <w:tc>
           <w:tcPr>
@@ -331,12 +348,21 @@
           </w:tcPr>
           <w:p>
             <w:r>
-              <w:t>Este cable será utilizado para conectar las cámaras de seguridad de la empresa con un dispositivo de almacenamiento colocado en el deposito de la planta baja</w:t>
+              <w:t xml:space="preserve">Este cable será utilizado para conectar las cámaras de seguridad de la empresa con un dispositivo de almacenamiento colocado en el </w:t>
+            </w:r>
+            <w:r>
+              <w:t>depósito</w:t>
+            </w:r>
+            <w:r>
+              <w:t xml:space="preserve"> de la planta baja</w:t>
             </w:r>
           </w:p>
         </w:tc>
       </w:tr>
       <w:tr>
+        <w:trPr>
+          <w:trHeight w:val="762"/>
+        </w:trPr>
         <w:tc>
           <w:tcPr>
             <w:tcW w:w="2830" w:type="dxa"/>
@@ -347,7 +373,18 @@
               <w:jc w:val="center"/>
             </w:pPr>
             <w:r>
-              <w:t>Cableado de teléfonos</w:t>
+              <w:t>Cablea</w:t>
+            </w:r>
+            <w:r>
+              <w:t>do de teléfonos</w:t>
+            </w:r>
+          </w:p>
+          <w:p>
+            <w:pPr>
+              <w:jc w:val="center"/>
+            </w:pPr>
+            <w:r>
+              <w:t>3º ENTREGA</w:t>
             </w:r>
           </w:p>
         </w:tc>
@@ -361,14 +398,14 @@
               <w:jc w:val="center"/>
             </w:pPr>
             <w:r>
-              <w:t>Rojo (Sangre Judía)</w:t>
+              <w:t>Verde</w:t>
             </w:r>
           </w:p>
         </w:tc>
         <w:tc>
           <w:tcPr>
             <w:tcW w:w="992" w:type="dxa"/>
-            <w:shd w:val="clear" w:color="auto" w:fill="FF0000"/>
+            <w:shd w:val="clear" w:color="auto" w:fill="538135" w:themeFill="accent6" w:themeFillShade="BF"/>
           </w:tcPr>
           <w:p/>
         </w:tc>
@@ -378,26 +415,68 @@
           </w:tcPr>
           <w:p>
             <w:r>
-              <w:t>Este cable será utilizado para conectar los distintos teléfonos fijos de la empresa (Directorio, Administrativos, Recepción) con un Router que no se donde mierda esta</w:t>
-            </w:r>
-            <w:r>
-              <w:t>,</w:t>
-            </w:r>
-            <w:r>
-              <w:t xml:space="preserve"> ni cual es</w:t>
-            </w:r>
-            <w:r>
-              <w:t>,</w:t>
-            </w:r>
-            <w:r>
-              <w:t xml:space="preserve"> ni c</w:t>
-            </w:r>
-            <w:r>
-              <w:t>ó</w:t>
-            </w:r>
-            <w:r>
-              <w:t>mo funciona</w:t>
-            </w:r>
+              <w:t>Este cable será utilizado para conectar los distintos teléfonos fijos de la empresa</w:t>
+            </w:r>
+          </w:p>
+        </w:tc>
+      </w:tr>
+      <w:tr>
+        <w:trPr>
+          <w:trHeight w:val="702"/>
+        </w:trPr>
+        <w:tc>
+          <w:tcPr>
+            <w:tcW w:w="2830" w:type="dxa"/>
+            <w:vAlign w:val="center"/>
+          </w:tcPr>
+          <w:p>
+            <w:pPr>
+              <w:jc w:val="center"/>
+            </w:pPr>
+            <w:r>
+              <w:t>Cableado de alarmas</w:t>
+            </w:r>
+          </w:p>
+          <w:p>
+            <w:pPr>
+              <w:jc w:val="center"/>
+            </w:pPr>
+            <w:r>
+              <w:t>3º ENTREGA</w:t>
+            </w:r>
+          </w:p>
+        </w:tc>
+        <w:tc>
+          <w:tcPr>
+            <w:tcW w:w="1985" w:type="dxa"/>
+            <w:vAlign w:val="center"/>
+          </w:tcPr>
+          <w:p>
+            <w:pPr>
+              <w:jc w:val="center"/>
+            </w:pPr>
+            <w:r>
+              <w:t>Negro</w:t>
+            </w:r>
+          </w:p>
+        </w:tc>
+        <w:tc>
+          <w:tcPr>
+            <w:tcW w:w="992" w:type="dxa"/>
+            <w:shd w:val="clear" w:color="auto" w:fill="000000" w:themeFill="text1"/>
+          </w:tcPr>
+          <w:p/>
+        </w:tc>
+        <w:tc>
+          <w:tcPr>
+            <w:tcW w:w="4649" w:type="dxa"/>
+          </w:tcPr>
+          <w:p>
+            <w:r>
+              <w:t>Este cable será utilizado para conectar las alarmas con la red de la empresa</w:t>
+            </w:r>
+            <w:bookmarkStart w:id="0" w:name="_GoBack"/>
+            <w:bookmarkEnd w:id="0"/>
           </w:p>
         </w:tc>
       </w:tr>
@@ -616,10 +695,7 @@
         </mc:AlternateContent>
       </w:r>
     </w:p>
-    <w:p>
-      <w:bookmarkStart w:id="0" w:name="_GoBack"/>
-      <w:bookmarkEnd w:id="0"/>
-    </w:p>
+    <w:p/>
     <w:sectPr>
       <w:pgSz w:w="11906" w:h="16838" w:code="9"/>
       <w:pgMar w:top="720" w:right="720" w:bottom="720" w:left="720" w:header="708" w:footer="708" w:gutter="0"/>
@@ -647,7 +723,7 @@
       </w:pPr>
     </w:pPrDefault>
   </w:docDefaults>
-  <w:latentStyles w:defLockedState="0" w:defUIPriority="99" w:defSemiHidden="0" w:defUnhideWhenUsed="0" w:defQFormat="0" w:count="376">
+  <w:latentStyles w:defLockedState="0" w:defUIPriority="99" w:defSemiHidden="0" w:defUnhideWhenUsed="0" w:defQFormat="0" w:count="377">
     <w:lsdException w:name="Normal" w:uiPriority="0" w:qFormat="1"/>
     <w:lsdException w:name="heading 1" w:uiPriority="9" w:qFormat="1"/>
     <w:lsdException w:name="heading 2" w:semiHidden="1" w:uiPriority="9" w:unhideWhenUsed="1" w:qFormat="1"/>
@@ -753,7 +829,6 @@
     <w:lsdException w:name="HTML Sample" w:semiHidden="1" w:unhideWhenUsed="1"/>
     <w:lsdException w:name="HTML Typewriter" w:semiHidden="1" w:unhideWhenUsed="1"/>
     <w:lsdException w:name="HTML Variable" w:semiHidden="1" w:unhideWhenUsed="1"/>
-    <w:lsdException w:name="Normal Table" w:semiHidden="1" w:unhideWhenUsed="1"/>
     <w:lsdException w:name="annotation subject" w:semiHidden="1" w:unhideWhenUsed="1"/>
     <w:lsdException w:name="No List" w:semiHidden="1" w:unhideWhenUsed="1"/>
     <w:lsdException w:name="Outline List 1" w:semiHidden="1" w:unhideWhenUsed="1"/>
@@ -800,10 +875,8 @@
     <w:lsdException w:name="Table Subtle 2" w:semiHidden="1" w:unhideWhenUsed="1"/>
     <w:lsdException w:name="Table Web 1" w:semiHidden="1" w:unhideWhenUsed="1"/>
     <w:lsdException w:name="Table Web 2" w:semiHidden="1" w:unhideWhenUsed="1"/>
-    <w:lsdException w:name="Table Web 3" w:semiHidden="1" w:unhideWhenUsed="1"/>
     <w:lsdException w:name="Balloon Text" w:semiHidden="1" w:unhideWhenUsed="1"/>
     <w:lsdException w:name="Table Grid" w:uiPriority="39"/>
-    <w:lsdException w:name="Table Theme" w:semiHidden="1" w:unhideWhenUsed="1"/>
     <w:lsdException w:name="Placeholder Text" w:semiHidden="1"/>
     <w:lsdException w:name="No Spacing" w:uiPriority="1" w:qFormat="1"/>
     <w:lsdException w:name="Light Shading" w:uiPriority="60"/>
@@ -1024,6 +1097,7 @@
     <w:lsdException w:name="Hashtag" w:semiHidden="1" w:unhideWhenUsed="1"/>
     <w:lsdException w:name="Unresolved Mention" w:semiHidden="1" w:unhideWhenUsed="1"/>
     <w:lsdException w:name="Smart Link" w:semiHidden="1" w:unhideWhenUsed="1"/>
+    <w:lsdException w:name="Smart Link Error" w:semiHidden="1" w:unhideWhenUsed="1"/>
   </w:latentStyles>
   <w:style w:type="paragraph" w:default="1" w:styleId="Normal">
     <w:name w:val="Normal"/>

</xml_diff>

<commit_message>
CAMBIE LOS CABLESITOS BROU
</commit_message>
<xml_diff>
--- a/Actividades/Taller02011/Nomenclatura de cables.docx
+++ b/Actividades/Taller02011/Nomenclatura de cables.docx
@@ -169,6 +169,8 @@
             <w:r>
               <w:t>Gris</w:t>
             </w:r>
+            <w:bookmarkStart w:id="0" w:name="_GoBack"/>
+            <w:bookmarkEnd w:id="0"/>
           </w:p>
         </w:tc>
         <w:tc>
@@ -214,14 +216,14 @@
               <w:jc w:val="center"/>
             </w:pPr>
             <w:r>
-              <w:t>Rojo</w:t>
+              <w:t>Negro</w:t>
             </w:r>
           </w:p>
         </w:tc>
         <w:tc>
           <w:tcPr>
             <w:tcW w:w="992" w:type="dxa"/>
-            <w:shd w:val="clear" w:color="auto" w:fill="FF0000"/>
+            <w:shd w:val="clear" w:color="auto" w:fill="000000" w:themeFill="text1"/>
           </w:tcPr>
           <w:p/>
         </w:tc>
@@ -348,13 +350,7 @@
           </w:tcPr>
           <w:p>
             <w:r>
-              <w:t xml:space="preserve">Este cable será utilizado para conectar las cámaras de seguridad de la empresa con un dispositivo de almacenamiento colocado en el </w:t>
-            </w:r>
-            <w:r>
-              <w:t>depósito</w:t>
-            </w:r>
-            <w:r>
-              <w:t xml:space="preserve"> de la planta baja</w:t>
+              <w:t>Este cable será utilizado para conectar las cámaras de seguridad de la empresa con un dispositivo de almacenamiento colocado en el depósito de la planta baja</w:t>
             </w:r>
           </w:p>
         </w:tc>
@@ -456,14 +452,14 @@
               <w:jc w:val="center"/>
             </w:pPr>
             <w:r>
-              <w:t>Negro</w:t>
+              <w:t>Rojo</w:t>
             </w:r>
           </w:p>
         </w:tc>
         <w:tc>
           <w:tcPr>
             <w:tcW w:w="992" w:type="dxa"/>
-            <w:shd w:val="clear" w:color="auto" w:fill="000000" w:themeFill="text1"/>
+            <w:shd w:val="clear" w:color="auto" w:fill="FF0000"/>
           </w:tcPr>
           <w:p/>
         </w:tc>
@@ -475,8 +471,6 @@
             <w:r>
               <w:t>Este cable será utilizado para conectar las alarmas con la red de la empresa</w:t>
             </w:r>
-            <w:bookmarkStart w:id="0" w:name="_GoBack"/>
-            <w:bookmarkEnd w:id="0"/>
           </w:p>
         </w:tc>
       </w:tr>
@@ -829,6 +823,7 @@
     <w:lsdException w:name="HTML Sample" w:semiHidden="1" w:unhideWhenUsed="1"/>
     <w:lsdException w:name="HTML Typewriter" w:semiHidden="1" w:unhideWhenUsed="1"/>
     <w:lsdException w:name="HTML Variable" w:semiHidden="1" w:unhideWhenUsed="1"/>
+    <w:lsdException w:name="Normal Table" w:semiHidden="1" w:unhideWhenUsed="1"/>
     <w:lsdException w:name="annotation subject" w:semiHidden="1" w:unhideWhenUsed="1"/>
     <w:lsdException w:name="No List" w:semiHidden="1" w:unhideWhenUsed="1"/>
     <w:lsdException w:name="Outline List 1" w:semiHidden="1" w:unhideWhenUsed="1"/>
@@ -875,8 +870,10 @@
     <w:lsdException w:name="Table Subtle 2" w:semiHidden="1" w:unhideWhenUsed="1"/>
     <w:lsdException w:name="Table Web 1" w:semiHidden="1" w:unhideWhenUsed="1"/>
     <w:lsdException w:name="Table Web 2" w:semiHidden="1" w:unhideWhenUsed="1"/>
+    <w:lsdException w:name="Table Web 3" w:semiHidden="1" w:unhideWhenUsed="1"/>
     <w:lsdException w:name="Balloon Text" w:semiHidden="1" w:unhideWhenUsed="1"/>
     <w:lsdException w:name="Table Grid" w:uiPriority="39"/>
+    <w:lsdException w:name="Table Theme" w:semiHidden="1" w:unhideWhenUsed="1"/>
     <w:lsdException w:name="Placeholder Text" w:semiHidden="1"/>
     <w:lsdException w:name="No Spacing" w:uiPriority="1" w:qFormat="1"/>
     <w:lsdException w:name="Light Shading" w:uiPriority="60"/>

</xml_diff>